<commit_message>
chaning report title and partial EM notebook
</commit_message>
<xml_diff>
--- a/Stage 3/stage3_report.docx
+++ b/Stage 3/stage3_report.docx
@@ -33,7 +33,7 @@
           <w:sz w:val="28"/>
           <w:szCs w:val="28"/>
         </w:rPr>
-        <w:t>Project Stage 2 Report</w:t>
+        <w:t xml:space="preserve">Project Stage </w:t>
       </w:r>
       <w:r>
         <w:rPr>
@@ -43,6 +43,28 @@
           <w:sz w:val="28"/>
           <w:szCs w:val="28"/>
         </w:rPr>
+        <w:t>3</w:t>
+      </w:r>
+      <w:bookmarkStart w:id="0" w:name="_GoBack"/>
+      <w:bookmarkEnd w:id="0"/>
+      <w:r>
+        <w:rPr>
+          <w:rFonts w:ascii="Arial" w:eastAsia="Times New Roman" w:hAnsi="Arial" w:cs="Lucida Sans Unicode"/>
+          <w:b/>
+          <w:color w:val="000000" w:themeColor="text1"/>
+          <w:sz w:val="28"/>
+          <w:szCs w:val="28"/>
+        </w:rPr>
+        <w:t xml:space="preserve"> Report</w:t>
+      </w:r>
+      <w:r>
+        <w:rPr>
+          <w:rFonts w:ascii="Arial" w:eastAsia="Times New Roman" w:hAnsi="Arial" w:cs="Lucida Sans Unicode"/>
+          <w:b/>
+          <w:color w:val="000000" w:themeColor="text1"/>
+          <w:sz w:val="28"/>
+          <w:szCs w:val="28"/>
+        </w:rPr>
         <w:br/>
       </w:r>
       <w:r>
@@ -83,25 +105,14 @@
         </w:rPr>
         <w:t xml:space="preserve">, </w:t>
       </w:r>
-      <w:proofErr w:type="spellStart"/>
-      <w:r>
-        <w:rPr>
-          <w:rFonts w:ascii="Arial" w:eastAsia="Times New Roman" w:hAnsi="Arial" w:cs="Lucida Sans Unicode"/>
-          <w:color w:val="000000" w:themeColor="text1"/>
-          <w:sz w:val="20"/>
-          <w:szCs w:val="20"/>
-        </w:rPr>
-        <w:t>Nafisah</w:t>
-      </w:r>
-      <w:proofErr w:type="spellEnd"/>
-      <w:r>
-        <w:rPr>
-          <w:rFonts w:ascii="Arial" w:eastAsia="Times New Roman" w:hAnsi="Arial" w:cs="Lucida Sans Unicode"/>
-          <w:color w:val="000000" w:themeColor="text1"/>
-          <w:sz w:val="20"/>
-          <w:szCs w:val="20"/>
-        </w:rPr>
-        <w:t xml:space="preserve"> Islam</w:t>
+      <w:r>
+        <w:rPr>
+          <w:rFonts w:ascii="Arial" w:eastAsia="Times New Roman" w:hAnsi="Arial" w:cs="Lucida Sans Unicode"/>
+          <w:color w:val="000000" w:themeColor="text1"/>
+          <w:sz w:val="20"/>
+          <w:szCs w:val="20"/>
+        </w:rPr>
+        <w:t>Nafisah Islam</w:t>
       </w:r>
       <w:r>
         <w:rPr>
@@ -809,29 +820,9 @@
             <w:sz w:val="20"/>
             <w:szCs w:val="20"/>
           </w:rPr>
-          <w:t>Githu</w:t>
-        </w:r>
-        <w:r>
-          <w:rPr>
-            <w:rStyle w:val="Hyperlink"/>
-            <w:rFonts w:ascii="Arial" w:eastAsia="Times New Roman" w:hAnsi="Arial" w:cs="Lucida Sans Unicode"/>
-            <w:sz w:val="20"/>
-            <w:szCs w:val="20"/>
-          </w:rPr>
-          <w:t>b</w:t>
-        </w:r>
-        <w:r>
-          <w:rPr>
-            <w:rStyle w:val="Hyperlink"/>
-            <w:rFonts w:ascii="Arial" w:eastAsia="Times New Roman" w:hAnsi="Arial" w:cs="Lucida Sans Unicode"/>
-            <w:sz w:val="20"/>
-            <w:szCs w:val="20"/>
-          </w:rPr>
-          <w:t xml:space="preserve"> link</w:t>
+          <w:t>Github link</w:t>
         </w:r>
       </w:hyperlink>
-      <w:bookmarkStart w:id="0" w:name="_GoBack"/>
-      <w:bookmarkEnd w:id="0"/>
     </w:p>
     <w:p>
       <w:pPr>
@@ -9442,9 +9433,6 @@
     <w:lsdException w:name="Book Title" w:uiPriority="33" w:qFormat="1"/>
     <w:lsdException w:name="Bibliography" w:semiHidden="1" w:uiPriority="37" w:unhideWhenUsed="1"/>
     <w:lsdException w:name="TOC Heading" w:semiHidden="1" w:uiPriority="39" w:unhideWhenUsed="1" w:qFormat="1"/>
-    <w:lsdException w:name="Grid Table 1 Light" w:semiHidden="1" w:unhideWhenUsed="1"/>
-    <w:lsdException w:name="Grid Table 2" w:semiHidden="1" w:unhideWhenUsed="1"/>
-    <w:lsdException w:name="Grid Table 3" w:semiHidden="1" w:unhideWhenUsed="1"/>
     <w:lsdException w:name="Grid Table 4" w:uiPriority="49"/>
     <w:lsdException w:name="Grid Table 5 Dark" w:uiPriority="50"/>
     <w:lsdException w:name="Grid Table 6 Colorful" w:uiPriority="51"/>

</xml_diff>